<commit_message>
Ajout place dans les encadrés
</commit_message>
<xml_diff>
--- a/Cours/6eme/SaintExupery/Chapitre_2_3/Documents/Chapitre 2 - Partie 3 - Division euclidienne (A trou).docx
+++ b/Cours/6eme/SaintExupery/Chapitre_2_3/Documents/Chapitre 2 - Partie 3 - Division euclidienne (A trou).docx
@@ -50,9 +50,9 @@
         <mc:AlternateContent>
           <mc:Choice Requires="wps">
             <w:drawing>
-              <wp:inline distT="0" distB="0" distL="0" distR="0" wp14:anchorId="4084C1E6" wp14:editId="2894AC3F">
-                <wp:extent cx="6250305" cy="1058636"/>
-                <wp:effectExtent l="57150" t="57150" r="17145" b="27305"/>
+              <wp:inline distT="0" distB="0" distL="0" distR="0" wp14:anchorId="4084C1E6" wp14:editId="542C50E5">
+                <wp:extent cx="6250305" cy="1396337"/>
+                <wp:effectExtent l="57150" t="57150" r="17145" b="13970"/>
                 <wp:docPr id="40" name="Zone de texte 2"/>
                 <wp:cNvGraphicFramePr>
                   <a:graphicFrameLocks xmlns:a="http://schemas.openxmlformats.org/drawingml/2006/main"/>
@@ -66,7 +66,7 @@
                       <wps:spPr bwMode="auto">
                         <a:xfrm>
                           <a:off x="0" y="0"/>
-                          <a:ext cx="6250305" cy="1058636"/>
+                          <a:ext cx="6250305" cy="1396337"/>
                         </a:xfrm>
                         <a:prstGeom prst="rect">
                           <a:avLst/>
@@ -161,7 +161,7 @@
                 <v:stroke joinstyle="miter"/>
                 <v:path gradientshapeok="t" o:connecttype="rect"/>
               </v:shapetype>
-              <v:shape id="Zone de texte 2" o:spid="_x0000_s1026" type="#_x0000_t202" style="width:492.15pt;height:83.35pt;visibility:visible;mso-wrap-style:square;mso-left-percent:-10001;mso-top-percent:-10001;mso-position-horizontal:absolute;mso-position-horizontal-relative:char;mso-position-vertical:absolute;mso-position-vertical-relative:line;mso-left-percent:-10001;mso-top-percent:-10001;v-text-anchor:top" o:gfxdata="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" strokeweight="1pt">
+              <v:shape id="Zone de texte 2" o:spid="_x0000_s1026" type="#_x0000_t202" style="width:492.15pt;height:109.95pt;visibility:visible;mso-wrap-style:square;mso-left-percent:-10001;mso-top-percent:-10001;mso-position-horizontal:absolute;mso-position-horizontal-relative:char;mso-position-vertical:absolute;mso-position-vertical-relative:line;mso-left-percent:-10001;mso-top-percent:-10001;v-text-anchor:top" o:gfxdata="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" strokeweight="1pt">
                 <v:stroke linestyle="thinThin"/>
                 <v:shadow on="t" color="#d8d8d8 [2732]" origin=".5,.5" offset="-1.24725mm,-1.24725mm"/>
                 <v:textbox>
@@ -1242,9 +1242,9 @@
         <mc:AlternateContent>
           <mc:Choice Requires="wps">
             <w:drawing>
-              <wp:inline distT="0" distB="0" distL="0" distR="0" wp14:anchorId="5A36FC20" wp14:editId="2E9F946E">
-                <wp:extent cx="6196693" cy="1009650"/>
-                <wp:effectExtent l="57150" t="57150" r="13970" b="19050"/>
+              <wp:inline distT="0" distB="0" distL="0" distR="0" wp14:anchorId="5A36FC20" wp14:editId="73C6E815">
+                <wp:extent cx="6196693" cy="1792122"/>
+                <wp:effectExtent l="57150" t="57150" r="13970" b="17780"/>
                 <wp:docPr id="3" name="Zone de texte 2"/>
                 <wp:cNvGraphicFramePr>
                   <a:graphicFrameLocks xmlns:a="http://schemas.openxmlformats.org/drawingml/2006/main"/>
@@ -1258,7 +1258,7 @@
                       <wps:spPr bwMode="auto">
                         <a:xfrm>
                           <a:off x="0" y="0"/>
-                          <a:ext cx="6196693" cy="1009650"/>
+                          <a:ext cx="6196693" cy="1792122"/>
                         </a:xfrm>
                         <a:prstGeom prst="rect">
                           <a:avLst/>
@@ -1335,6 +1335,15 @@
                               </w:rPr>
                               <w:tab/>
                             </w:r>
+                            <w:r>
+                              <w:rPr>
+                                <w:rFonts w:ascii="Cambria Math" w:hAnsi="Cambria Math"/>
+                                <w:sz w:val="24"/>
+                                <w:szCs w:val="24"/>
+                                <w:u w:val="dash"/>
+                              </w:rPr>
+                              <w:tab/>
+                            </w:r>
                           </w:p>
                         </w:txbxContent>
                       </wps:txbx>
@@ -1349,7 +1358,7 @@
           </mc:Choice>
           <mc:Fallback>
             <w:pict>
-              <v:shape w14:anchorId="5A36FC20" id="_x0000_s1027" type="#_x0000_t202" style="width:487.95pt;height:79.5pt;visibility:visible;mso-wrap-style:square;mso-left-percent:-10001;mso-top-percent:-10001;mso-position-horizontal:absolute;mso-position-horizontal-relative:char;mso-position-vertical:absolute;mso-position-vertical-relative:line;mso-left-percent:-10001;mso-top-percent:-10001;v-text-anchor:top" o:gfxdata="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" strokeweight="1pt">
+              <v:shape w14:anchorId="5A36FC20" id="_x0000_s1027" type="#_x0000_t202" style="width:487.95pt;height:141.1pt;visibility:visible;mso-wrap-style:square;mso-left-percent:-10001;mso-top-percent:-10001;mso-position-horizontal:absolute;mso-position-horizontal-relative:char;mso-position-vertical:absolute;mso-position-vertical-relative:line;mso-left-percent:-10001;mso-top-percent:-10001;v-text-anchor:top" o:gfxdata="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" strokeweight="1pt">
                 <v:stroke linestyle="thinThin"/>
                 <v:shadow on="t" color="#d8d8d8 [2732]" origin=".5,.5" offset="-1.24725mm,-1.24725mm"/>
                 <v:textbox>
@@ -1368,6 +1377,15 @@
                           <w:u w:val="dash"/>
                         </w:rPr>
                       </w:pPr>
+                      <w:r>
+                        <w:rPr>
+                          <w:rFonts w:ascii="Cambria Math" w:hAnsi="Cambria Math"/>
+                          <w:sz w:val="24"/>
+                          <w:szCs w:val="24"/>
+                          <w:u w:val="dash"/>
+                        </w:rPr>
+                        <w:tab/>
+                      </w:r>
                       <w:r>
                         <w:rPr>
                           <w:rFonts w:ascii="Cambria Math" w:hAnsi="Cambria Math"/>
@@ -1839,6 +1857,7 @@
           <w:noProof/>
           <w:lang w:eastAsia="fr-FR"/>
         </w:rPr>
+        <w:lastRenderedPageBreak/>
         <mc:AlternateContent>
           <mc:Choice Requires="wps">
             <w:drawing>
@@ -1984,7 +2003,6 @@
           <w:noProof/>
           <w:lang w:eastAsia="fr-FR"/>
         </w:rPr>
-        <w:lastRenderedPageBreak/>
         <mc:AlternateContent>
           <mc:Choice Requires="wps">
             <w:drawing>

</xml_diff>